<commit_message>
fix(Reports): Fix reports Lab6 and Lab14
</commit_message>
<xml_diff>
--- a/Lab14/Отчёт.docx
+++ b/Lab14/Отчёт.docx
@@ -647,10 +647,7 @@
         <w:t>1</w:t>
       </w:r>
       <w:r>
-        <w:rPr>
-          <w:lang w:val="ru-RU"/>
-        </w:rPr>
-        <w:t>2</w:t>
+        <w:t>4</w:t>
       </w:r>
       <w:r>
         <w:rPr>
@@ -1075,19 +1072,67 @@
         <w:t>унок 1 –</w:t>
       </w:r>
       <w:r>
-        <w:t xml:space="preserve"> Биологическая модель нейрона:</w:t>
-      </w:r>
-      <w:r>
-        <w:t xml:space="preserve"> </w:t>
-      </w:r>
-      <w:r>
-        <w:t>1 – аксон; 2 – ядро; 3 – тело клетки; 4 – дендриты;</w:t>
-      </w:r>
-      <w:r>
-        <w:t xml:space="preserve"> </w:t>
-      </w:r>
-      <w:r>
-        <w:t>5 – основание аксона; 6 – синапсы</w:t>
+        <w:t xml:space="preserve"> Биологическая модель нейрона: </w:t>
+      </w:r>
+      <w:r>
+        <w:rPr>
+          <w:i/>
+          <w:iCs/>
+        </w:rPr>
+        <w:t>1</w:t>
+      </w:r>
+      <w:r>
+        <w:t xml:space="preserve"> – аксон; </w:t>
+      </w:r>
+      <w:r>
+        <w:rPr>
+          <w:i/>
+          <w:iCs/>
+        </w:rPr>
+        <w:t>2</w:t>
+      </w:r>
+      <w:r>
+        <w:t xml:space="preserve"> – ядро; </w:t>
+      </w:r>
+      <w:r>
+        <w:rPr>
+          <w:i/>
+          <w:iCs/>
+        </w:rPr>
+        <w:t>3</w:t>
+      </w:r>
+      <w:r>
+        <w:t xml:space="preserve"> – тело клетки; </w:t>
+      </w:r>
+      <w:r>
+        <w:rPr>
+          <w:i/>
+          <w:iCs/>
+        </w:rPr>
+        <w:t>4</w:t>
+      </w:r>
+      <w:r>
+        <w:t xml:space="preserve"> – дендриты; </w:t>
+      </w:r>
+      <w:r>
+        <w:rPr>
+          <w:i/>
+          <w:iCs/>
+        </w:rPr>
+        <w:t>5</w:t>
+      </w:r>
+      <w:r>
+        <w:t xml:space="preserve"> – основание аксона; </w:t>
+      </w:r>
+      <w:r>
+        <w:rPr>
+          <w:i/>
+          <w:iCs/>
+        </w:rPr>
+        <w:t>6</w:t>
+      </w:r>
+      <w:r>
+        <w:t xml:space="preserve"> – синапсы</w:t>
       </w:r>
     </w:p>
     <w:p>
@@ -1178,210 +1223,134 @@
         <w:pStyle w:val="af0"/>
       </w:pPr>
       <w:r>
-        <w:t>Рис</w:t>
-      </w:r>
-      <w:r>
-        <w:t>унок 2 –</w:t>
-      </w:r>
-      <w:r>
-        <w:t xml:space="preserve"> Модель искусственного нейрона – персептрона:</w:t>
-      </w:r>
-      <w:r>
-        <w:t xml:space="preserve"> </w:t>
-      </w:r>
-      <w:r>
-        <w:t>1 – входы; 2 – веса; 3 – суммирующий блок; 4 – блок активации; 5 – выход</w:t>
-      </w:r>
-    </w:p>
-    <w:p>
-      <w:pPr>
-        <w:rPr>
-          <w:lang w:val="ru-RU"/>
-        </w:rPr>
-      </w:pPr>
-      <w:r>
-        <w:rPr>
-          <w:lang w:val="ru-RU"/>
-        </w:rPr>
-        <w:t>Математически работу персептрона можно описать так</w:t>
-      </w:r>
-      <w:r>
-        <w:rPr>
-          <w:lang w:val="ru-RU"/>
-        </w:rPr>
-        <w:t>:</w:t>
-      </w:r>
-    </w:p>
-    <w:p>
-      <w:pPr>
-        <w:jc w:val="center"/>
-      </w:pPr>
+        <w:t xml:space="preserve">Рисунок 2 – Модель искусственного нейрона – персептрона: </w:t>
+      </w:r>
       <w:r>
         <w:rPr>
           <w:i/>
           <w:iCs/>
         </w:rPr>
-        <w:t>S</w:t>
-      </w:r>
-      <w:r>
-        <w:t xml:space="preserve"> = </w:t>
-      </w:r>
-      <w:r>
-        <w:t>sum</w:t>
-      </w:r>
-      <w:r>
-        <w:t>(</w:t>
+        <w:t>1</w:t>
+      </w:r>
+      <w:r>
+        <w:t xml:space="preserve"> – входы; </w:t>
       </w:r>
       <w:r>
         <w:rPr>
           <w:i/>
           <w:iCs/>
         </w:rPr>
-        <w:t>w</w:t>
-      </w:r>
-      <w:r>
-        <w:rPr>
-          <w:vertAlign w:val="subscript"/>
-        </w:rPr>
-        <w:t>i</w:t>
-      </w:r>
-      <w:r>
-        <w:t xml:space="preserve"> </w:t>
-      </w:r>
-      <w:r>
-        <w:sym w:font="Symbol" w:char="F0D7"/>
-      </w:r>
-      <w:r>
-        <w:t xml:space="preserve"> </w:t>
+        <w:t>2</w:t>
+      </w:r>
+      <w:r>
+        <w:t xml:space="preserve"> – веса; </w:t>
       </w:r>
       <w:r>
         <w:rPr>
           <w:i/>
           <w:iCs/>
         </w:rPr>
-        <w:t>x</w:t>
-      </w:r>
-      <w:r>
-        <w:rPr>
-          <w:vertAlign w:val="subscript"/>
-        </w:rPr>
-        <w:t>i</w:t>
-      </w:r>
-      <w:r>
-        <w:t>),</w:t>
-      </w:r>
-    </w:p>
-    <w:p>
-      <w:pPr>
-        <w:rPr>
-          <w:lang w:val="ru-RU"/>
-        </w:rPr>
-      </w:pPr>
-      <w:r>
-        <w:rPr>
-          <w:lang w:val="ru-RU"/>
-        </w:rPr>
-        <w:t xml:space="preserve">где </w:t>
+        <w:t>3</w:t>
+      </w:r>
+      <w:r>
+        <w:t xml:space="preserve"> – суммирующий блок; </w:t>
       </w:r>
       <w:r>
         <w:rPr>
           <w:i/>
           <w:iCs/>
-          <w:lang w:val="ru-RU"/>
-        </w:rPr>
-        <w:t>x</w:t>
-      </w:r>
-      <w:r>
-        <w:rPr>
-          <w:vertAlign w:val="subscript"/>
-          <w:lang w:val="ru-RU"/>
-        </w:rPr>
-        <w:t>i</w:t>
-      </w:r>
-      <w:r>
-        <w:rPr>
-          <w:lang w:val="ru-RU"/>
-        </w:rPr>
-        <w:t xml:space="preserve"> и </w:t>
+        </w:rPr>
+        <w:t>4</w:t>
+      </w:r>
+      <w:r>
+        <w:t xml:space="preserve"> – блок активации; </w:t>
       </w:r>
       <w:r>
         <w:rPr>
           <w:i/>
           <w:iCs/>
-          <w:lang w:val="ru-RU"/>
-        </w:rPr>
-        <w:t>w</w:t>
-      </w:r>
-      <w:r>
-        <w:rPr>
-          <w:vertAlign w:val="subscript"/>
-          <w:lang w:val="ru-RU"/>
-        </w:rPr>
-        <w:t>i</w:t>
-      </w:r>
-      <w:r>
-        <w:rPr>
-          <w:lang w:val="ru-RU"/>
-        </w:rPr>
-        <w:t xml:space="preserve"> – соответственно </w:t>
-      </w:r>
+        </w:rPr>
+        <w:t>5</w:t>
+      </w:r>
+      <w:r>
+        <w:t xml:space="preserve"> – выход</w:t>
+      </w:r>
+    </w:p>
+    <w:p>
+      <w:pPr>
+        <w:rPr>
+          <w:lang w:val="ru-RU"/>
+        </w:rPr>
+      </w:pPr>
+      <w:r>
+        <w:rPr>
+          <w:lang w:val="ru-RU"/>
+        </w:rPr>
+        <w:t>Математически работу персептрона можно описать так</w:t>
+      </w:r>
+      <w:r>
+        <w:rPr>
+          <w:lang w:val="ru-RU"/>
+        </w:rPr>
+        <w:t>:</w:t>
+      </w:r>
+    </w:p>
+    <w:p>
+      <w:pPr>
+        <w:jc w:val="center"/>
+        <w:rPr>
+          <w:lang w:val="ru-RU"/>
+        </w:rPr>
+      </w:pPr>
       <w:r>
         <w:rPr>
           <w:i/>
           <w:iCs/>
-          <w:lang w:val="ru-RU"/>
-        </w:rPr>
-        <w:t>i</w:t>
-      </w:r>
-      <w:r>
-        <w:rPr>
-          <w:lang w:val="ru-RU"/>
-        </w:rPr>
-        <w:t>-e входной сигнал и весовой коэффициент нейрона.</w:t>
-      </w:r>
-    </w:p>
-    <w:p>
-      <w:pPr>
-        <w:rPr>
-          <w:lang w:val="ru-RU"/>
-        </w:rPr>
-      </w:pPr>
-      <w:r>
-        <w:rPr>
-          <w:lang w:val="ru-RU"/>
-        </w:rPr>
-        <w:t>В соответствии с вышеизложенным нейронная сеть (соединение отдельных нейронов), как элементарный эквивалент человеческого мозга, должна состоять из нейронов. Такую самую просту</w:t>
-      </w:r>
-      <w:r>
-        <w:rPr>
-          <w:lang w:val="ru-RU"/>
-        </w:rPr>
-        <w:t xml:space="preserve">ю </w:t>
-      </w:r>
-      <w:r>
-        <w:rPr>
-          <w:lang w:val="ru-RU"/>
-        </w:rPr>
-        <w:t>сеть с прямой связью составляет одиночный нейронный слой. В таком слое каждый нейрон получает одинаковый набор входных сигналов</w:t>
-      </w:r>
-      <w:r>
-        <w:rPr>
-          <w:lang w:val="ru-RU"/>
-        </w:rPr>
-        <w:t xml:space="preserve"> </w:t>
+        </w:rPr>
+        <w:t>S</w:t>
+      </w:r>
+      <w:r>
+        <w:rPr>
+          <w:lang w:val="ru-RU"/>
+        </w:rPr>
+        <w:t xml:space="preserve"> = </w:t>
+      </w:r>
+      <w:r>
+        <w:t>sum</w:t>
+      </w:r>
+      <w:r>
+        <w:rPr>
+          <w:lang w:val="ru-RU"/>
+        </w:rPr>
+        <w:t>(</w:t>
       </w:r>
       <w:r>
         <w:rPr>
           <w:i/>
           <w:iCs/>
         </w:rPr>
-        <w:t>X</w:t>
-      </w:r>
-      <w:r>
-        <w:rPr>
-          <w:lang w:val="ru-RU"/>
-        </w:rPr>
-        <w:t xml:space="preserve"> = {</w:t>
+        <w:t>w</w:t>
+      </w:r>
+      <w:r>
+        <w:rPr>
+          <w:vertAlign w:val="subscript"/>
+        </w:rPr>
+        <w:t>i</w:t>
+      </w:r>
+      <w:r>
+        <w:rPr>
+          <w:lang w:val="ru-RU"/>
+        </w:rPr>
+        <w:t xml:space="preserve"> </w:t>
+      </w:r>
+      <w:r>
+        <w:sym w:font="Symbol" w:char="F0D7"/>
+      </w:r>
+      <w:r>
+        <w:rPr>
+          <w:lang w:val="ru-RU"/>
+        </w:rPr>
+        <w:t xml:space="preserve"> </w:t>
       </w:r>
       <w:r>
         <w:rPr>
@@ -1393,20 +1362,34 @@
       <w:r>
         <w:rPr>
           <w:vertAlign w:val="subscript"/>
-          <w:lang w:val="ru-RU"/>
-        </w:rPr>
-        <w:t>1</w:t>
-      </w:r>
-      <w:r>
-        <w:rPr>
-          <w:lang w:val="ru-RU"/>
-        </w:rPr>
-        <w:t xml:space="preserve">, </w:t>
+        </w:rPr>
+        <w:t>i</w:t>
+      </w:r>
+      <w:r>
+        <w:rPr>
+          <w:lang w:val="ru-RU"/>
+        </w:rPr>
+        <w:t>),</w:t>
+      </w:r>
+    </w:p>
+    <w:p>
+      <w:pPr>
+        <w:ind w:firstLine="0"/>
+        <w:rPr>
+          <w:lang w:val="ru-RU"/>
+        </w:rPr>
+      </w:pPr>
+      <w:r>
+        <w:rPr>
+          <w:lang w:val="ru-RU"/>
+        </w:rPr>
+        <w:t xml:space="preserve">где </w:t>
       </w:r>
       <w:r>
         <w:rPr>
           <w:i/>
           <w:iCs/>
+          <w:lang w:val="ru-RU"/>
         </w:rPr>
         <w:t>x</w:t>
       </w:r>
@@ -1415,133 +1398,106 @@
           <w:vertAlign w:val="subscript"/>
           <w:lang w:val="ru-RU"/>
         </w:rPr>
-        <w:t>2</w:t>
-      </w:r>
-      <w:r>
-        <w:rPr>
-          <w:lang w:val="ru-RU"/>
-        </w:rPr>
-        <w:t xml:space="preserve">, </w:t>
-      </w:r>
-      <w:r>
-        <w:rPr>
-          <w:lang w:val="ru-RU"/>
-        </w:rPr>
-        <w:t>…</w:t>
-      </w:r>
-      <w:r>
-        <w:rPr>
-          <w:lang w:val="ru-RU"/>
-        </w:rPr>
-        <w:t xml:space="preserve">, </w:t>
+        <w:t>i</w:t>
+      </w:r>
+      <w:r>
+        <w:rPr>
+          <w:lang w:val="ru-RU"/>
+        </w:rPr>
+        <w:t xml:space="preserve"> и </w:t>
       </w:r>
       <w:r>
         <w:rPr>
           <w:i/>
           <w:iCs/>
-        </w:rPr>
-        <w:t>x</w:t>
+          <w:lang w:val="ru-RU"/>
+        </w:rPr>
+        <w:t>w</w:t>
       </w:r>
       <w:r>
         <w:rPr>
           <w:vertAlign w:val="subscript"/>
-        </w:rPr>
-        <w:t>n</w:t>
-      </w:r>
-      <w:r>
-        <w:rPr>
-          <w:lang w:val="ru-RU"/>
-        </w:rPr>
-        <w:t>}</w:t>
-      </w:r>
-      <w:r>
-        <w:rPr>
-          <w:lang w:val="ru-RU"/>
-        </w:rPr>
-        <w:t xml:space="preserve">, </w:t>
-      </w:r>
-      <w:r>
-        <w:rPr>
-          <w:lang w:val="ru-RU"/>
-        </w:rPr>
-        <w:t>и каждый из их имеет свой собственный</w:t>
-      </w:r>
-      <w:r>
-        <w:rPr>
-          <w:lang w:val="ru-RU"/>
-        </w:rPr>
-        <w:t xml:space="preserve"> </w:t>
-      </w:r>
-      <w:r>
-        <w:rPr>
-          <w:lang w:val="ru-RU"/>
-        </w:rPr>
-        <w:t xml:space="preserve">вектор весов </w:t>
+          <w:lang w:val="ru-RU"/>
+        </w:rPr>
+        <w:t>i</w:t>
+      </w:r>
+      <w:r>
+        <w:rPr>
+          <w:lang w:val="ru-RU"/>
+        </w:rPr>
+        <w:t xml:space="preserve"> – соответственно </w:t>
       </w:r>
       <w:r>
         <w:rPr>
           <w:i/>
           <w:iCs/>
-        </w:rPr>
-        <w:t>W</w:t>
-      </w:r>
-      <w:r>
-        <w:rPr>
-          <w:lang w:val="ru-RU"/>
-        </w:rPr>
-        <w:t xml:space="preserve"> = {</w:t>
+          <w:lang w:val="ru-RU"/>
+        </w:rPr>
+        <w:t>i</w:t>
+      </w:r>
+      <w:r>
+        <w:rPr>
+          <w:lang w:val="ru-RU"/>
+        </w:rPr>
+        <w:t>-e входной сигнал и весовой коэффициент нейрона.</w:t>
+      </w:r>
+    </w:p>
+    <w:p>
+      <w:pPr>
+        <w:rPr>
+          <w:lang w:val="ru-RU"/>
+        </w:rPr>
+      </w:pPr>
+      <w:r>
+        <w:rPr>
+          <w:lang w:val="ru-RU"/>
+        </w:rPr>
+        <w:t>В соответствии с вышеизложенным нейронная сеть (соединение отдельных нейронов), как элементарный эквивалент человеческого мозга, должна состоять из нейронов. Такую самую просту</w:t>
+      </w:r>
+      <w:r>
+        <w:rPr>
+          <w:lang w:val="ru-RU"/>
+        </w:rPr>
+        <w:t xml:space="preserve">ю </w:t>
+      </w:r>
+      <w:r>
+        <w:rPr>
+          <w:lang w:val="ru-RU"/>
+        </w:rPr>
+        <w:t>сеть с прямой связью составляет одиночный нейронный слой. В таком слое каждый нейрон получает одинаковый набор входных сигналов</w:t>
+      </w:r>
+      <w:r>
+        <w:rPr>
+          <w:lang w:val="ru-RU"/>
+        </w:rPr>
+        <w:t xml:space="preserve"> </w:t>
       </w:r>
       <w:r>
         <w:rPr>
           <w:i/>
           <w:iCs/>
         </w:rPr>
-        <w:t>w</w:t>
-      </w:r>
-      <w:r>
-        <w:rPr>
-          <w:vertAlign w:val="subscript"/>
-          <w:lang w:val="ru-RU"/>
-        </w:rPr>
-        <w:t>1</w:t>
-      </w:r>
-      <w:r>
-        <w:rPr>
-          <w:lang w:val="ru-RU"/>
-        </w:rPr>
-        <w:t>,</w:t>
-      </w:r>
-      <w:r>
-        <w:rPr>
-          <w:lang w:val="ru-RU"/>
-        </w:rPr>
-        <w:t xml:space="preserve"> </w:t>
+        <w:t>X</w:t>
+      </w:r>
+      <w:r>
+        <w:rPr>
+          <w:lang w:val="ru-RU"/>
+        </w:rPr>
+        <w:t xml:space="preserve"> = {</w:t>
       </w:r>
       <w:r>
         <w:rPr>
           <w:i/>
           <w:iCs/>
         </w:rPr>
-        <w:t>w</w:t>
+        <w:t>x</w:t>
       </w:r>
       <w:r>
         <w:rPr>
           <w:vertAlign w:val="subscript"/>
           <w:lang w:val="ru-RU"/>
         </w:rPr>
-        <w:t>2</w:t>
-      </w:r>
-      <w:r>
-        <w:rPr>
-          <w:lang w:val="ru-RU"/>
-        </w:rPr>
-        <w:t xml:space="preserve">, </w:t>
-      </w:r>
-      <w:r>
-        <w:rPr>
-          <w:lang w:val="ru-RU"/>
-        </w:rPr>
-        <w:t>…</w:t>
+        <w:t>1</w:t>
       </w:r>
       <w:r>
         <w:rPr>
@@ -1554,188 +1510,171 @@
           <w:i/>
           <w:iCs/>
         </w:rPr>
-        <w:t>w</w:t>
+        <w:t>x</w:t>
       </w:r>
       <w:r>
         <w:rPr>
           <w:vertAlign w:val="subscript"/>
-        </w:rPr>
-        <w:t>n</w:t>
-      </w:r>
-      <w:r>
-        <w:rPr>
-          <w:lang w:val="ru-RU"/>
-        </w:rPr>
-        <w:t>}</w:t>
-      </w:r>
-      <w:r>
-        <w:rPr>
-          <w:lang w:val="ru-RU"/>
-        </w:rPr>
-        <w:t>. Следовательно, выходной сигнал m-го нейрона может быть подсчитан следующим образом:</w:t>
-      </w:r>
-    </w:p>
-    <w:p>
-      <w:pPr>
-        <w:jc w:val="center"/>
-      </w:pPr>
+          <w:lang w:val="ru-RU"/>
+        </w:rPr>
+        <w:t>2</w:t>
+      </w:r>
+      <w:r>
+        <w:rPr>
+          <w:lang w:val="ru-RU"/>
+        </w:rPr>
+        <w:t xml:space="preserve">, </w:t>
+      </w:r>
+      <w:r>
+        <w:rPr>
+          <w:lang w:val="ru-RU"/>
+        </w:rPr>
+        <w:t>…</w:t>
+      </w:r>
+      <w:r>
+        <w:rPr>
+          <w:lang w:val="ru-RU"/>
+        </w:rPr>
+        <w:t xml:space="preserve">, </w:t>
+      </w:r>
       <w:r>
         <w:rPr>
           <w:i/>
           <w:iCs/>
         </w:rPr>
-        <w:t>S</w:t>
+        <w:t>x</w:t>
       </w:r>
       <w:r>
         <w:rPr>
           <w:vertAlign w:val="subscript"/>
         </w:rPr>
-        <w:t>m</w:t>
-      </w:r>
-      <w:r>
-        <w:t xml:space="preserve"> = sum(</w:t>
+        <w:t>n</w:t>
+      </w:r>
+      <w:r>
+        <w:rPr>
+          <w:lang w:val="ru-RU"/>
+        </w:rPr>
+        <w:t>}</w:t>
+      </w:r>
+      <w:r>
+        <w:rPr>
+          <w:lang w:val="ru-RU"/>
+        </w:rPr>
+        <w:t xml:space="preserve">, </w:t>
+      </w:r>
+      <w:r>
+        <w:rPr>
+          <w:lang w:val="ru-RU"/>
+        </w:rPr>
+        <w:t>и каждый из их имеет свой собственный</w:t>
+      </w:r>
+      <w:r>
+        <w:rPr>
+          <w:lang w:val="ru-RU"/>
+        </w:rPr>
+        <w:t xml:space="preserve"> </w:t>
+      </w:r>
+      <w:r>
+        <w:rPr>
+          <w:lang w:val="ru-RU"/>
+        </w:rPr>
+        <w:t xml:space="preserve">вектор весов </w:t>
       </w:r>
       <w:r>
         <w:rPr>
           <w:i/>
           <w:iCs/>
         </w:rPr>
-        <w:t>w</w:t>
-      </w:r>
-      <w:r>
-        <w:rPr>
-          <w:vertAlign w:val="subscript"/>
-        </w:rPr>
-        <w:t>m,i</w:t>
-      </w:r>
-      <w:r>
-        <w:t xml:space="preserve"> </w:t>
-      </w:r>
-      <w:r>
-        <w:sym w:font="Symbol" w:char="F0D7"/>
-      </w:r>
-      <w:r>
-        <w:t xml:space="preserve"> </w:t>
+        <w:t>W</w:t>
+      </w:r>
+      <w:r>
+        <w:rPr>
+          <w:lang w:val="ru-RU"/>
+        </w:rPr>
+        <w:t xml:space="preserve"> = {</w:t>
       </w:r>
       <w:r>
         <w:rPr>
           <w:i/>
           <w:iCs/>
         </w:rPr>
-        <w:t>x</w:t>
+        <w:t>w</w:t>
       </w:r>
       <w:r>
         <w:rPr>
           <w:vertAlign w:val="subscript"/>
-        </w:rPr>
-        <w:t>i</w:t>
-      </w:r>
-      <w:r>
-        <w:t>)</w:t>
-      </w:r>
-      <w:r>
-        <w:t>.</w:t>
-      </w:r>
-    </w:p>
-    <w:p>
-      <w:pPr>
-        <w:rPr>
-          <w:lang w:val="ru-RU"/>
-        </w:rPr>
-      </w:pPr>
-      <w:r>
-        <w:rPr>
-          <w:lang w:val="ru-RU"/>
-        </w:rPr>
-        <w:t>Таким образом, значение выхода нейрона равно скалярному</w:t>
+          <w:lang w:val="ru-RU"/>
+        </w:rPr>
+        <w:t>1</w:t>
+      </w:r>
+      <w:r>
+        <w:rPr>
+          <w:lang w:val="ru-RU"/>
+        </w:rPr>
+        <w:t>,</w:t>
       </w:r>
       <w:r>
         <w:rPr>
           <w:lang w:val="ru-RU"/>
         </w:rPr>
         <w:t xml:space="preserve"> </w:t>
-      </w:r>
-      <w:r>
-        <w:rPr>
-          <w:lang w:val="ru-RU"/>
-        </w:rPr>
-        <w:t>произведению входных значений на векторы весовых коэффициентов (нейрон с линейной функцией активации). Действие такой сети</w:t>
-      </w:r>
-      <w:r>
-        <w:rPr>
-          <w:lang w:val="ru-RU"/>
-        </w:rPr>
-        <w:t xml:space="preserve"> </w:t>
-      </w:r>
-      <w:r>
-        <w:rPr>
-          <w:lang w:val="ru-RU"/>
-        </w:rPr>
-        <w:t xml:space="preserve">основывается на вычислении выходов каждого из нейронов на основе общего входного вектора </w:t>
       </w:r>
       <w:r>
         <w:rPr>
           <w:i/>
           <w:iCs/>
         </w:rPr>
-        <w:t>X</w:t>
-      </w:r>
-      <w:r>
-        <w:rPr>
-          <w:lang w:val="ru-RU"/>
-        </w:rPr>
-        <w:t>.</w:t>
-      </w:r>
-    </w:p>
-    <w:p>
-      <w:pPr>
-        <w:rPr>
-          <w:lang w:val="ru-RU"/>
-        </w:rPr>
-      </w:pPr>
-      <w:r>
-        <w:rPr>
-          <w:lang w:val="ru-RU"/>
-        </w:rPr>
-        <w:t>Пусть даны два персептрона, каждый из которых получает на</w:t>
-      </w:r>
-      <w:r>
-        <w:rPr>
-          <w:lang w:val="ru-RU"/>
-        </w:rPr>
-        <w:t xml:space="preserve"> </w:t>
-      </w:r>
-      <w:r>
-        <w:rPr>
-          <w:lang w:val="ru-RU"/>
-        </w:rPr>
-        <w:t xml:space="preserve">вход случайно выбранный вектор входных значений x. Оба преобразовывают свои внутренние векторы весов в соответствии с принятым правилом обучения. При этом также учитываются собственные выходные величины </w:t>
+        <w:t>w</w:t>
+      </w:r>
+      <w:r>
+        <w:rPr>
+          <w:vertAlign w:val="subscript"/>
+          <w:lang w:val="ru-RU"/>
+        </w:rPr>
+        <w:t>2</w:t>
+      </w:r>
+      <w:r>
+        <w:rPr>
+          <w:lang w:val="ru-RU"/>
+        </w:rPr>
+        <w:t xml:space="preserve">, </w:t>
+      </w:r>
+      <w:r>
+        <w:rPr>
+          <w:lang w:val="ru-RU"/>
+        </w:rPr>
+        <w:t>…</w:t>
+      </w:r>
+      <w:r>
+        <w:rPr>
+          <w:lang w:val="ru-RU"/>
+        </w:rPr>
+        <w:t xml:space="preserve">, </w:t>
       </w:r>
       <w:r>
         <w:rPr>
           <w:i/>
           <w:iCs/>
-          <w:lang w:val="ru-RU"/>
-        </w:rPr>
-        <w:t>s</w:t>
-      </w:r>
-      <w:r>
-        <w:rPr>
-          <w:lang w:val="ru-RU"/>
-        </w:rPr>
-        <w:t>. Вычисляется эта величина следующим</w:t>
-      </w:r>
-      <w:r>
-        <w:rPr>
-          <w:lang w:val="ru-RU"/>
-        </w:rPr>
-        <w:t xml:space="preserve"> </w:t>
-      </w:r>
-      <w:r>
-        <w:rPr>
-          <w:lang w:val="ru-RU"/>
-        </w:rPr>
-        <w:t>образом:</w:t>
+        </w:rPr>
+        <w:t>w</w:t>
+      </w:r>
+      <w:r>
+        <w:rPr>
+          <w:vertAlign w:val="subscript"/>
+        </w:rPr>
+        <w:t>n</w:t>
+      </w:r>
+      <w:r>
+        <w:rPr>
+          <w:lang w:val="ru-RU"/>
+        </w:rPr>
+        <w:t>}</w:t>
+      </w:r>
+      <w:r>
+        <w:rPr>
+          <w:lang w:val="ru-RU"/>
+        </w:rPr>
+        <w:t>. Следовательно, выходной сигнал m-го нейрона может быть подсчитан следующим образом:</w:t>
       </w:r>
     </w:p>
     <w:p>
@@ -1747,10 +1686,16 @@
           <w:i/>
           <w:iCs/>
         </w:rPr>
-        <w:t>s</w:t>
-      </w:r>
-      <w:r>
-        <w:t xml:space="preserve"> = sign(</w:t>
+        <w:t>S</w:t>
+      </w:r>
+      <w:r>
+        <w:rPr>
+          <w:vertAlign w:val="subscript"/>
+        </w:rPr>
+        <w:t>m</w:t>
+      </w:r>
+      <w:r>
+        <w:t xml:space="preserve"> = sum(</w:t>
       </w:r>
       <w:r>
         <w:rPr>
@@ -1760,6 +1705,12 @@
         <w:t>w</w:t>
       </w:r>
       <w:r>
+        <w:rPr>
+          <w:vertAlign w:val="subscript"/>
+        </w:rPr>
+        <w:t>m,i</w:t>
+      </w:r>
+      <w:r>
         <w:t xml:space="preserve"> </w:t>
       </w:r>
       <w:r>
@@ -1776,55 +1727,105 @@
         <w:t>x</w:t>
       </w:r>
       <w:r>
+        <w:rPr>
+          <w:vertAlign w:val="subscript"/>
+        </w:rPr>
+        <w:t>i</w:t>
+      </w:r>
+      <w:r>
         <w:t>)</w:t>
       </w:r>
       <w:r>
-        <w:t>,</w:t>
-      </w:r>
-    </w:p>
-    <w:p>
-      <w:pPr>
-        <w:rPr>
-          <w:lang w:val="ru-RU"/>
-        </w:rPr>
-      </w:pPr>
-      <w:r>
-        <w:rPr>
-          <w:lang w:val="ru-RU"/>
-        </w:rPr>
-        <w:t xml:space="preserve">где </w:t>
+        <w:t>.</w:t>
+      </w:r>
+    </w:p>
+    <w:p>
+      <w:pPr>
+        <w:rPr>
+          <w:lang w:val="ru-RU"/>
+        </w:rPr>
+      </w:pPr>
+      <w:r>
+        <w:rPr>
+          <w:lang w:val="ru-RU"/>
+        </w:rPr>
+        <w:t>Таким образом, значение выхода нейрона равно скалярному</w:t>
+      </w:r>
+      <w:r>
+        <w:rPr>
+          <w:lang w:val="ru-RU"/>
+        </w:rPr>
+        <w:t xml:space="preserve"> </w:t>
+      </w:r>
+      <w:r>
+        <w:rPr>
+          <w:lang w:val="ru-RU"/>
+        </w:rPr>
+        <w:t>произведению входных значений на векторы весовых коэффициентов (нейрон с линейной функцией активации). Действие такой сети</w:t>
+      </w:r>
+      <w:r>
+        <w:rPr>
+          <w:lang w:val="ru-RU"/>
+        </w:rPr>
+        <w:t xml:space="preserve"> </w:t>
+      </w:r>
+      <w:r>
+        <w:rPr>
+          <w:lang w:val="ru-RU"/>
+        </w:rPr>
+        <w:t xml:space="preserve">основывается на вычислении выходов каждого из нейронов на основе общего входного вектора </w:t>
       </w:r>
       <w:r>
         <w:rPr>
           <w:i/>
           <w:iCs/>
         </w:rPr>
-        <w:t>w</w:t>
-      </w:r>
-      <w:r>
-        <w:rPr>
-          <w:lang w:val="ru-RU"/>
-        </w:rPr>
-        <w:t xml:space="preserve"> – </w:t>
-      </w:r>
-      <w:r>
-        <w:rPr>
-          <w:lang w:val="ru-RU"/>
-        </w:rPr>
-        <w:t xml:space="preserve">это нормированный </w:t>
+        <w:t>X</w:t>
+      </w:r>
+      <w:r>
+        <w:rPr>
+          <w:lang w:val="ru-RU"/>
+        </w:rPr>
+        <w:t>.</w:t>
+      </w:r>
+    </w:p>
+    <w:p>
+      <w:pPr>
+        <w:rPr>
+          <w:lang w:val="ru-RU"/>
+        </w:rPr>
+      </w:pPr>
+      <w:r>
+        <w:rPr>
+          <w:lang w:val="ru-RU"/>
+        </w:rPr>
+        <w:t>Пусть даны два персептрона, каждый из которых получает на</w:t>
+      </w:r>
+      <w:r>
+        <w:rPr>
+          <w:lang w:val="ru-RU"/>
+        </w:rPr>
+        <w:t xml:space="preserve"> </w:t>
+      </w:r>
+      <w:r>
+        <w:rPr>
+          <w:lang w:val="ru-RU"/>
+        </w:rPr>
+        <w:t xml:space="preserve">вход случайно выбранный вектор входных значений x. Оба преобразовывают свои внутренние векторы весов в соответствии с принятым правилом обучения. При этом также учитываются собственные выходные величины </w:t>
       </w:r>
       <w:r>
         <w:rPr>
           <w:i/>
           <w:iCs/>
-        </w:rPr>
-        <w:t>N</w:t>
-      </w:r>
-      <w:r>
-        <w:rPr>
-          <w:lang w:val="ru-RU"/>
-        </w:rPr>
-        <w:t>-размерный</w:t>
+          <w:lang w:val="ru-RU"/>
+        </w:rPr>
+        <w:t>s</w:t>
+      </w:r>
+      <w:r>
+        <w:rPr>
+          <w:lang w:val="ru-RU"/>
+        </w:rPr>
+        <w:t>. Вычисляется эта величина следующим</w:t>
       </w:r>
       <w:r>
         <w:rPr>
@@ -1836,75 +1837,64 @@
         <w:rPr>
           <w:lang w:val="ru-RU"/>
         </w:rPr>
-        <w:t>входной вектор.</w:t>
-      </w:r>
-    </w:p>
-    <w:p>
-      <w:pPr>
-        <w:rPr>
-          <w:lang w:val="ru-RU"/>
-        </w:rPr>
-      </w:pPr>
-      <w:r>
-        <w:rPr>
-          <w:lang w:val="ru-RU"/>
-        </w:rPr>
-        <w:t xml:space="preserve">Начальное состояние векторов весов </w:t>
-      </w:r>
+        <w:t>образом:</w:t>
+      </w:r>
+    </w:p>
+    <w:p>
+      <w:pPr>
+        <w:jc w:val="center"/>
+        <w:rPr>
+          <w:lang w:val="ru-RU"/>
+        </w:rPr>
+      </w:pPr>
       <w:r>
         <w:rPr>
           <w:i/>
           <w:iCs/>
-          <w:lang w:val="ru-RU"/>
-        </w:rPr>
-        <w:t>w</w:t>
-      </w:r>
-      <w:r>
-        <w:rPr>
-          <w:vertAlign w:val="superscript"/>
-          <w:lang w:val="ru-RU"/>
-        </w:rPr>
-        <w:t>A</w:t>
-      </w:r>
-      <w:r>
-        <w:rPr>
-          <w:lang w:val="ru-RU"/>
-        </w:rPr>
-        <w:t xml:space="preserve"> и </w:t>
+        </w:rPr>
+        <w:t>s</w:t>
+      </w:r>
+      <w:r>
+        <w:rPr>
+          <w:lang w:val="ru-RU"/>
+        </w:rPr>
+        <w:t xml:space="preserve"> = </w:t>
+      </w:r>
+      <w:r>
+        <w:t>sign</w:t>
+      </w:r>
+      <w:r>
+        <w:rPr>
+          <w:lang w:val="ru-RU"/>
+        </w:rPr>
+        <w:t>(</w:t>
       </w:r>
       <w:r>
         <w:rPr>
           <w:i/>
           <w:iCs/>
-          <w:lang w:val="ru-RU"/>
         </w:rPr>
         <w:t>w</w:t>
       </w:r>
       <w:r>
         <w:rPr>
-          <w:vertAlign w:val="superscript"/>
-          <w:lang w:val="ru-RU"/>
-        </w:rPr>
-        <w:t>B</w:t>
-      </w:r>
-      <w:r>
-        <w:rPr>
-          <w:lang w:val="ru-RU"/>
-        </w:rPr>
-        <w:t xml:space="preserve"> в обеих сетях случайное. Затем на каждом шаге обучения на вход обеих сетей подается один (случайно </w:t>
-      </w:r>
-      <w:r>
-        <w:rPr>
-          <w:lang w:val="ru-RU"/>
-        </w:rPr>
-        <w:lastRenderedPageBreak/>
-        <w:t xml:space="preserve">сгенерированный) входной вектор </w:t>
+          <w:lang w:val="ru-RU"/>
+        </w:rPr>
+        <w:t xml:space="preserve"> </w:t>
+      </w:r>
+      <w:r>
+        <w:sym w:font="Symbol" w:char="F0D7"/>
+      </w:r>
+      <w:r>
+        <w:rPr>
+          <w:lang w:val="ru-RU"/>
+        </w:rPr>
+        <w:t xml:space="preserve"> </w:t>
       </w:r>
       <w:r>
         <w:rPr>
           <w:i/>
           <w:iCs/>
-          <w:lang w:val="ru-RU"/>
         </w:rPr>
         <w:t>x</w:t>
       </w:r>
@@ -1912,7 +1902,141 @@
         <w:rPr>
           <w:lang w:val="ru-RU"/>
         </w:rPr>
-        <w:t>, с помощью которого обе сети вычисляют состояния своих выходов (</w:t>
+        <w:t>)</w:t>
+      </w:r>
+      <w:r>
+        <w:rPr>
+          <w:lang w:val="ru-RU"/>
+        </w:rPr>
+        <w:t>,</w:t>
+      </w:r>
+    </w:p>
+    <w:p>
+      <w:pPr>
+        <w:ind w:firstLine="0"/>
+        <w:rPr>
+          <w:lang w:val="ru-RU"/>
+        </w:rPr>
+      </w:pPr>
+      <w:r>
+        <w:rPr>
+          <w:lang w:val="ru-RU"/>
+        </w:rPr>
+        <w:t xml:space="preserve">где </w:t>
+      </w:r>
+      <w:r>
+        <w:rPr>
+          <w:i/>
+          <w:iCs/>
+        </w:rPr>
+        <w:t>w</w:t>
+      </w:r>
+      <w:r>
+        <w:rPr>
+          <w:lang w:val="ru-RU"/>
+        </w:rPr>
+        <w:t xml:space="preserve"> – это нормированный </w:t>
+      </w:r>
+      <w:r>
+        <w:rPr>
+          <w:i/>
+          <w:iCs/>
+        </w:rPr>
+        <w:t>N</w:t>
+      </w:r>
+      <w:r>
+        <w:rPr>
+          <w:lang w:val="ru-RU"/>
+        </w:rPr>
+        <w:t>-размерный</w:t>
+      </w:r>
+      <w:r>
+        <w:rPr>
+          <w:lang w:val="ru-RU"/>
+        </w:rPr>
+        <w:t xml:space="preserve"> </w:t>
+      </w:r>
+      <w:r>
+        <w:rPr>
+          <w:lang w:val="ru-RU"/>
+        </w:rPr>
+        <w:t>входной вектор.</w:t>
+      </w:r>
+    </w:p>
+    <w:p>
+      <w:pPr>
+        <w:rPr>
+          <w:lang w:val="ru-RU"/>
+        </w:rPr>
+      </w:pPr>
+      <w:r>
+        <w:rPr>
+          <w:lang w:val="ru-RU"/>
+        </w:rPr>
+        <w:t xml:space="preserve">Начальное состояние векторов весов </w:t>
+      </w:r>
+      <w:r>
+        <w:rPr>
+          <w:i/>
+          <w:iCs/>
+          <w:lang w:val="ru-RU"/>
+        </w:rPr>
+        <w:t>w</w:t>
+      </w:r>
+      <w:r>
+        <w:rPr>
+          <w:vertAlign w:val="superscript"/>
+          <w:lang w:val="ru-RU"/>
+        </w:rPr>
+        <w:t>A</w:t>
+      </w:r>
+      <w:r>
+        <w:rPr>
+          <w:lang w:val="ru-RU"/>
+        </w:rPr>
+        <w:t xml:space="preserve"> и </w:t>
+      </w:r>
+      <w:r>
+        <w:rPr>
+          <w:i/>
+          <w:iCs/>
+          <w:lang w:val="ru-RU"/>
+        </w:rPr>
+        <w:t>w</w:t>
+      </w:r>
+      <w:r>
+        <w:rPr>
+          <w:vertAlign w:val="superscript"/>
+          <w:lang w:val="ru-RU"/>
+        </w:rPr>
+        <w:t>B</w:t>
+      </w:r>
+      <w:r>
+        <w:rPr>
+          <w:lang w:val="ru-RU"/>
+        </w:rPr>
+        <w:t xml:space="preserve"> в обеих сетях случайное. Затем на каждом шаге обучения на вход обеих сетей подается один (случайно сгенерированный) входной вектор </w:t>
+      </w:r>
+      <w:r>
+        <w:rPr>
+          <w:i/>
+          <w:iCs/>
+          <w:lang w:val="ru-RU"/>
+        </w:rPr>
+        <w:t>x</w:t>
+      </w:r>
+      <w:r>
+        <w:rPr>
+          <w:lang w:val="ru-RU"/>
+        </w:rPr>
+        <w:t xml:space="preserve">, с помощью которого обе сети вычисляют </w:t>
+      </w:r>
+      <w:r>
+        <w:rPr>
+          <w:lang w:val="ru-RU"/>
+        </w:rPr>
+        <w:lastRenderedPageBreak/>
+        <w:t>состояния своих выходов (</w:t>
       </w:r>
       <w:r>
         <w:rPr>
@@ -2394,7 +2518,6 @@
         <w:rPr>
           <w:lang w:val="ru-RU"/>
         </w:rPr>
-        <w:lastRenderedPageBreak/>
         <w:t xml:space="preserve">Индекс </w:t>
       </w:r>
       <w:r>
@@ -2532,6 +2655,7 @@
         <w:rPr>
           <w:lang w:val="ru-RU"/>
         </w:rPr>
+        <w:lastRenderedPageBreak/>
         <w:t>На основании обеих полученных выходных величин реализован процесс обучения. Активизация векторов весов обеих сетей</w:t>
       </w:r>
       <w:r>
@@ -2818,14 +2942,7 @@
         <w:rPr>
           <w:lang w:val="ru-RU"/>
         </w:rPr>
-        <w:t xml:space="preserve">Как можно заметить, изначально веса имеют разные значения. Далее происходит процесс синхронизации. По входным данным с рисунка 6 видно, что </w:t>
-      </w:r>
-      <w:r>
-        <w:rPr>
-          <w:lang w:val="ru-RU"/>
-        </w:rPr>
-        <w:lastRenderedPageBreak/>
-        <w:t>две сети были синхронизированы за 59 шагов, а их веса имеют одинаковый вес, что и требовалось по условию задания.</w:t>
+        <w:t>Как можно заметить, изначально веса имеют разные значения. Далее происходит процесс синхронизации. По входным данным с рисунка 6 видно, что две сети были синхронизированы за 59 шагов, а их веса имеют одинаковый вес, что и требовалось по условию задания.</w:t>
       </w:r>
     </w:p>
     <w:p>
@@ -2844,6 +2961,7 @@
         <w:rPr>
           <w:lang w:val="ru-RU"/>
         </w:rPr>
+        <w:lastRenderedPageBreak/>
         <w:t>С использованием разработанного приложения произвести</w:t>
       </w:r>
       <w:r>
@@ -2947,13 +3065,7 @@
         <w:rPr>
           <w:lang w:val="ru-RU"/>
         </w:rPr>
-        <w:t xml:space="preserve"> </w:t>
-      </w:r>
-      <w:r>
-        <w:rPr>
-          <w:lang w:val="ru-RU"/>
-        </w:rPr>
-        <w:t>Составить распределение: число синхронизаций – число шагов.</w:t>
+        <w:t xml:space="preserve"> Составить распределение: число синхронизаций – число шагов.</w:t>
       </w:r>
     </w:p>
     <w:p>
@@ -2965,10 +3077,10 @@
       </w:pPr>
       <w:r>
         <w:drawing>
-          <wp:inline distT="0" distB="0" distL="0" distR="0" wp14:anchorId="416891F1" wp14:editId="6BF0FF01">
-            <wp:extent cx="6152515" cy="3744595"/>
-            <wp:effectExtent l="0" t="0" r="635" b="8255"/>
-            <wp:docPr id="17" name="Рисунок 17"/>
+          <wp:inline distT="0" distB="0" distL="0" distR="0" wp14:anchorId="513F1068" wp14:editId="757CF971">
+            <wp:extent cx="6152515" cy="2204720"/>
+            <wp:effectExtent l="0" t="0" r="635" b="5080"/>
+            <wp:docPr id="2" name="Рисунок 2"/>
             <wp:cNvGraphicFramePr>
               <a:graphicFrameLocks xmlns:a="http://schemas.openxmlformats.org/drawingml/2006/main" noChangeAspect="1"/>
             </wp:cNvGraphicFramePr>
@@ -2988,7 +3100,7 @@
                   <pic:spPr>
                     <a:xfrm>
                       <a:off x="0" y="0"/>
-                      <a:ext cx="6152515" cy="3744595"/>
+                      <a:ext cx="6152515" cy="2204720"/>
                     </a:xfrm>
                     <a:prstGeom prst="rect">
                       <a:avLst/>
@@ -3145,23 +3257,38 @@
     <w:p>
       <w:pPr>
         <w:pStyle w:val="Code"/>
-        <w:rPr>
-          <w:lang w:val="en-US"/>
-        </w:rPr>
-      </w:pPr>
-      <w:r>
-        <w:rPr>
-          <w:lang w:val="en-US"/>
-        </w:rPr>
-        <w:t>using Lab14.NeuralNetwork;</w:t>
-      </w:r>
-    </w:p>
-    <w:p>
-      <w:pPr>
-        <w:pStyle w:val="Code"/>
-        <w:rPr>
-          <w:lang w:val="en-US"/>
-        </w:rPr>
+      </w:pPr>
+      <w:r>
+        <w:rPr>
+          <w:lang w:val="en-US"/>
+        </w:rPr>
+        <w:t>using</w:t>
+      </w:r>
+      <w:r>
+        <w:t xml:space="preserve"> </w:t>
+      </w:r>
+      <w:r>
+        <w:rPr>
+          <w:lang w:val="en-US"/>
+        </w:rPr>
+        <w:t>Lab</w:t>
+      </w:r>
+      <w:r>
+        <w:t>14.</w:t>
+      </w:r>
+      <w:r>
+        <w:rPr>
+          <w:lang w:val="en-US"/>
+        </w:rPr>
+        <w:t>NeuralNetwork</w:t>
+      </w:r>
+      <w:r>
+        <w:t>;</w:t>
+      </w:r>
+    </w:p>
+    <w:p>
+      <w:pPr>
+        <w:pStyle w:val="Code"/>
       </w:pPr>
     </w:p>
     <w:p>
@@ -4902,6 +5029,9 @@
     <w:p>
       <w:pPr>
         <w:pStyle w:val="Code"/>
+        <w:rPr>
+          <w:lang w:val="en-US"/>
+        </w:rPr>
       </w:pPr>
       <w:r>
         <w:rPr>
@@ -4910,23 +5040,50 @@
         <w:t xml:space="preserve">    </w:t>
       </w:r>
       <w:r>
+        <w:rPr>
+          <w:lang w:val="en-US"/>
+        </w:rPr>
         <w:t>}</w:t>
       </w:r>
     </w:p>
     <w:p>
       <w:pPr>
         <w:pStyle w:val="Code"/>
-      </w:pPr>
-      <w:r>
+        <w:rPr>
+          <w:lang w:val="en-US"/>
+        </w:rPr>
+      </w:pPr>
+      <w:r>
+        <w:rPr>
+          <w:lang w:val="en-US"/>
+        </w:rPr>
         <w:t>}</w:t>
       </w:r>
     </w:p>
     <w:p>
       <w:pPr>
         <w:pStyle w:val="af4"/>
-      </w:pPr>
-      <w:r>
-        <w:t>Листинг 5 – Интерфейс «</w:t>
+        <w:rPr>
+          <w:lang w:val="en-US"/>
+        </w:rPr>
+      </w:pPr>
+      <w:r>
+        <w:t>Листинг</w:t>
+      </w:r>
+      <w:r>
+        <w:rPr>
+          <w:lang w:val="en-US"/>
+        </w:rPr>
+        <w:t xml:space="preserve"> 5 – </w:t>
+      </w:r>
+      <w:r>
+        <w:t>Интерфейс</w:t>
+      </w:r>
+      <w:r>
+        <w:rPr>
+          <w:lang w:val="en-US"/>
+        </w:rPr>
+        <w:t xml:space="preserve"> «</w:t>
       </w:r>
       <w:r>
         <w:rPr>
@@ -4935,6 +5092,9 @@
         <w:t>IPerceptrone</w:t>
       </w:r>
       <w:r>
+        <w:rPr>
+          <w:lang w:val="en-US"/>
+        </w:rPr>
         <w:t>»</w:t>
       </w:r>
     </w:p>
@@ -7355,9 +7515,27 @@
     <w:p>
       <w:pPr>
         <w:pStyle w:val="af4"/>
-      </w:pPr>
-      <w:r>
-        <w:t>Листинг 6 – Файл «</w:t>
+        <w:rPr>
+          <w:lang w:val="en-US"/>
+        </w:rPr>
+      </w:pPr>
+      <w:r>
+        <w:t>Листинг</w:t>
+      </w:r>
+      <w:r>
+        <w:rPr>
+          <w:lang w:val="en-US"/>
+        </w:rPr>
+        <w:t xml:space="preserve"> 6 – </w:t>
+      </w:r>
+      <w:r>
+        <w:t>Файл</w:t>
+      </w:r>
+      <w:r>
+        <w:rPr>
+          <w:lang w:val="en-US"/>
+        </w:rPr>
+        <w:t xml:space="preserve"> «</w:t>
       </w:r>
       <w:r>
         <w:rPr>
@@ -7366,6 +7544,9 @@
         <w:t>Program.cs</w:t>
       </w:r>
       <w:r>
+        <w:rPr>
+          <w:lang w:val="en-US"/>
+        </w:rPr>
         <w:t>»</w:t>
       </w:r>
     </w:p>
@@ -11693,6 +11874,7 @@
   <w:style w:type="character" w:default="1" w:styleId="a0">
     <w:name w:val="Default Paragraph Font"/>
     <w:uiPriority w:val="1"/>
+    <w:semiHidden/>
     <w:unhideWhenUsed/>
   </w:style>
   <w:style w:type="table" w:default="1" w:styleId="a1">

</xml_diff>